<commit_message>
skeleton of project report
</commit_message>
<xml_diff>
--- a/Project report - Self Service Password Reset System.docx
+++ b/Project report - Self Service Password Reset System.docx
@@ -635,6 +635,55 @@
           <w:szCs w:val="20"/>
         </w:rPr>
       </w:pPr>
+      <w:r>
+        <w:rPr>
+          <w:rFonts w:ascii="Arial" w:hAnsi="Arial" w:cs="Arial"/>
+          <w:noProof/>
+          <w:sz w:val="20"/>
+          <w:szCs w:val="20"/>
+        </w:rPr>
+        <w:drawing>
+          <wp:inline distT="0" distB="0" distL="0" distR="0">
+            <wp:extent cx="3552825" cy="3086100"/>
+            <wp:effectExtent l="0" t="0" r="9525" b="0"/>
+            <wp:docPr id="1" name="Picture 1"/>
+            <wp:cNvGraphicFramePr>
+              <a:graphicFrameLocks xmlns:a="http://schemas.openxmlformats.org/drawingml/2006/main" noChangeAspect="1"/>
+            </wp:cNvGraphicFramePr>
+            <a:graphic xmlns:a="http://schemas.openxmlformats.org/drawingml/2006/main">
+              <a:graphicData uri="http://schemas.openxmlformats.org/drawingml/2006/picture">
+                <pic:pic xmlns:pic="http://schemas.openxmlformats.org/drawingml/2006/picture">
+                  <pic:nvPicPr>
+                    <pic:cNvPr id="1" name="10255588_10152445682184341_922844507_n.jpg"/>
+                    <pic:cNvPicPr/>
+                  </pic:nvPicPr>
+                  <pic:blipFill>
+                    <a:blip r:embed="rId5">
+                      <a:extLst>
+                        <a:ext uri="{28A0092B-C50C-407E-A947-70E740481C1C}">
+                          <a14:useLocalDpi xmlns:a14="http://schemas.microsoft.com/office/drawing/2010/main" val="0"/>
+                        </a:ext>
+                      </a:extLst>
+                    </a:blip>
+                    <a:stretch>
+                      <a:fillRect/>
+                    </a:stretch>
+                  </pic:blipFill>
+                  <pic:spPr>
+                    <a:xfrm>
+                      <a:off x="0" y="0"/>
+                      <a:ext cx="3552825" cy="3086100"/>
+                    </a:xfrm>
+                    <a:prstGeom prst="rect">
+                      <a:avLst/>
+                    </a:prstGeom>
+                  </pic:spPr>
+                </pic:pic>
+              </a:graphicData>
+            </a:graphic>
+          </wp:inline>
+        </w:drawing>
+      </w:r>
     </w:p>
     <w:p>
       <w:pPr>
@@ -647,6 +696,18 @@
           <w:szCs w:val="20"/>
         </w:rPr>
       </w:pPr>
+    </w:p>
+    <w:p>
+      <w:pPr>
+        <w:pStyle w:val="ListParagraph"/>
+        <w:spacing w:after="0" w:line="240" w:lineRule="auto"/>
+        <w:ind w:left="1440"/>
+        <w:rPr>
+          <w:rFonts w:ascii="Arial" w:hAnsi="Arial" w:cs="Arial"/>
+          <w:sz w:val="20"/>
+          <w:szCs w:val="20"/>
+        </w:rPr>
+      </w:pPr>
       <w:r>
         <w:rPr>
           <w:rFonts w:ascii="Arial" w:hAnsi="Arial" w:cs="Arial"/>
@@ -667,6 +728,55 @@
           <w:szCs w:val="20"/>
         </w:rPr>
       </w:pPr>
+      <w:r>
+        <w:rPr>
+          <w:rFonts w:ascii="Arial" w:hAnsi="Arial" w:cs="Arial"/>
+          <w:noProof/>
+          <w:sz w:val="20"/>
+          <w:szCs w:val="20"/>
+        </w:rPr>
+        <w:drawing>
+          <wp:inline distT="0" distB="0" distL="0" distR="0">
+            <wp:extent cx="4533900" cy="4057650"/>
+            <wp:effectExtent l="0" t="0" r="0" b="0"/>
+            <wp:docPr id="2" name="Picture 2"/>
+            <wp:cNvGraphicFramePr>
+              <a:graphicFrameLocks xmlns:a="http://schemas.openxmlformats.org/drawingml/2006/main" noChangeAspect="1"/>
+            </wp:cNvGraphicFramePr>
+            <a:graphic xmlns:a="http://schemas.openxmlformats.org/drawingml/2006/main">
+              <a:graphicData uri="http://schemas.openxmlformats.org/drawingml/2006/picture">
+                <pic:pic xmlns:pic="http://schemas.openxmlformats.org/drawingml/2006/picture">
+                  <pic:nvPicPr>
+                    <pic:cNvPr id="2" name="10276328_10152445682209341_1754762081_n.jpg"/>
+                    <pic:cNvPicPr/>
+                  </pic:nvPicPr>
+                  <pic:blipFill>
+                    <a:blip r:embed="rId6">
+                      <a:extLst>
+                        <a:ext uri="{28A0092B-C50C-407E-A947-70E740481C1C}">
+                          <a14:useLocalDpi xmlns:a14="http://schemas.microsoft.com/office/drawing/2010/main" val="0"/>
+                        </a:ext>
+                      </a:extLst>
+                    </a:blip>
+                    <a:stretch>
+                      <a:fillRect/>
+                    </a:stretch>
+                  </pic:blipFill>
+                  <pic:spPr>
+                    <a:xfrm>
+                      <a:off x="0" y="0"/>
+                      <a:ext cx="4533900" cy="4057650"/>
+                    </a:xfrm>
+                    <a:prstGeom prst="rect">
+                      <a:avLst/>
+                    </a:prstGeom>
+                  </pic:spPr>
+                </pic:pic>
+              </a:graphicData>
+            </a:graphic>
+          </wp:inline>
+        </w:drawing>
+      </w:r>
     </w:p>
     <w:p>
       <w:pPr>
@@ -688,6 +798,7 @@
           <w:sz w:val="20"/>
           <w:szCs w:val="20"/>
         </w:rPr>
+        <w:lastRenderedPageBreak/>
         <w:t>Password Reset:</w:t>
       </w:r>
     </w:p>
@@ -733,6 +844,55 @@
         </w:rPr>
         <w:t>In order to validate whether a password reset request is originating from a human and not from a script or “automated bots”, the system challenges the user with a CAPTCHA (generated and verified using the RECAPTCHA API).</w:t>
       </w:r>
+      <w:r>
+        <w:rPr>
+          <w:rFonts w:ascii="Arial" w:hAnsi="Arial" w:cs="Arial"/>
+          <w:noProof/>
+          <w:sz w:val="20"/>
+          <w:szCs w:val="20"/>
+        </w:rPr>
+        <w:drawing>
+          <wp:inline distT="0" distB="0" distL="0" distR="0">
+            <wp:extent cx="3600450" cy="3343275"/>
+            <wp:effectExtent l="0" t="0" r="0" b="9525"/>
+            <wp:docPr id="3" name="Picture 3"/>
+            <wp:cNvGraphicFramePr>
+              <a:graphicFrameLocks xmlns:a="http://schemas.openxmlformats.org/drawingml/2006/main" noChangeAspect="1"/>
+            </wp:cNvGraphicFramePr>
+            <a:graphic xmlns:a="http://schemas.openxmlformats.org/drawingml/2006/main">
+              <a:graphicData uri="http://schemas.openxmlformats.org/drawingml/2006/picture">
+                <pic:pic xmlns:pic="http://schemas.openxmlformats.org/drawingml/2006/picture">
+                  <pic:nvPicPr>
+                    <pic:cNvPr id="3" name="10270133_10152445682204341_841435244_n.jpg"/>
+                    <pic:cNvPicPr/>
+                  </pic:nvPicPr>
+                  <pic:blipFill>
+                    <a:blip r:embed="rId7">
+                      <a:extLst>
+                        <a:ext uri="{28A0092B-C50C-407E-A947-70E740481C1C}">
+                          <a14:useLocalDpi xmlns:a14="http://schemas.microsoft.com/office/drawing/2010/main" val="0"/>
+                        </a:ext>
+                      </a:extLst>
+                    </a:blip>
+                    <a:stretch>
+                      <a:fillRect/>
+                    </a:stretch>
+                  </pic:blipFill>
+                  <pic:spPr>
+                    <a:xfrm>
+                      <a:off x="0" y="0"/>
+                      <a:ext cx="3600450" cy="3343275"/>
+                    </a:xfrm>
+                    <a:prstGeom prst="rect">
+                      <a:avLst/>
+                    </a:prstGeom>
+                  </pic:spPr>
+                </pic:pic>
+              </a:graphicData>
+            </a:graphic>
+          </wp:inline>
+        </w:drawing>
+      </w:r>
     </w:p>
     <w:p>
       <w:pPr>
@@ -822,6 +982,143 @@
     <w:p>
       <w:pPr>
         <w:pStyle w:val="ListParagraph"/>
+        <w:spacing w:after="0" w:line="240" w:lineRule="auto"/>
+        <w:ind w:left="2160"/>
+        <w:rPr>
+          <w:rFonts w:ascii="Arial" w:hAnsi="Arial" w:cs="Arial"/>
+          <w:sz w:val="20"/>
+          <w:szCs w:val="20"/>
+        </w:rPr>
+      </w:pPr>
+      <w:r>
+        <w:rPr>
+          <w:rFonts w:ascii="Arial" w:hAnsi="Arial" w:cs="Arial"/>
+          <w:noProof/>
+          <w:sz w:val="20"/>
+          <w:szCs w:val="20"/>
+        </w:rPr>
+        <w:drawing>
+          <wp:inline distT="0" distB="0" distL="0" distR="0">
+            <wp:extent cx="3552825" cy="2886075"/>
+            <wp:effectExtent l="0" t="0" r="9525" b="9525"/>
+            <wp:docPr id="4" name="Picture 4"/>
+            <wp:cNvGraphicFramePr>
+              <a:graphicFrameLocks xmlns:a="http://schemas.openxmlformats.org/drawingml/2006/main" noChangeAspect="1"/>
+            </wp:cNvGraphicFramePr>
+            <a:graphic xmlns:a="http://schemas.openxmlformats.org/drawingml/2006/main">
+              <a:graphicData uri="http://schemas.openxmlformats.org/drawingml/2006/picture">
+                <pic:pic xmlns:pic="http://schemas.openxmlformats.org/drawingml/2006/picture">
+                  <pic:nvPicPr>
+                    <pic:cNvPr id="4" name="10253407_10152445682194341_189406085_n.jpg"/>
+                    <pic:cNvPicPr/>
+                  </pic:nvPicPr>
+                  <pic:blipFill>
+                    <a:blip r:embed="rId8">
+                      <a:extLst>
+                        <a:ext uri="{28A0092B-C50C-407E-A947-70E740481C1C}">
+                          <a14:useLocalDpi xmlns:a14="http://schemas.microsoft.com/office/drawing/2010/main" val="0"/>
+                        </a:ext>
+                      </a:extLst>
+                    </a:blip>
+                    <a:stretch>
+                      <a:fillRect/>
+                    </a:stretch>
+                  </pic:blipFill>
+                  <pic:spPr>
+                    <a:xfrm>
+                      <a:off x="0" y="0"/>
+                      <a:ext cx="3552825" cy="2886075"/>
+                    </a:xfrm>
+                    <a:prstGeom prst="rect">
+                      <a:avLst/>
+                    </a:prstGeom>
+                  </pic:spPr>
+                </pic:pic>
+              </a:graphicData>
+            </a:graphic>
+          </wp:inline>
+        </w:drawing>
+      </w:r>
+      <w:bookmarkStart w:id="0" w:name="_GoBack"/>
+      <w:bookmarkEnd w:id="0"/>
+    </w:p>
+    <w:p>
+      <w:pPr>
+        <w:pStyle w:val="ListParagraph"/>
+        <w:spacing w:after="0" w:line="240" w:lineRule="auto"/>
+        <w:ind w:left="2160"/>
+        <w:rPr>
+          <w:rFonts w:ascii="Arial" w:hAnsi="Arial" w:cs="Arial"/>
+          <w:sz w:val="20"/>
+          <w:szCs w:val="20"/>
+        </w:rPr>
+      </w:pPr>
+      <w:r>
+        <w:rPr>
+          <w:rFonts w:ascii="Arial" w:hAnsi="Arial" w:cs="Arial"/>
+          <w:noProof/>
+          <w:sz w:val="20"/>
+          <w:szCs w:val="20"/>
+        </w:rPr>
+        <w:lastRenderedPageBreak/>
+        <w:drawing>
+          <wp:inline distT="0" distB="0" distL="0" distR="0">
+            <wp:extent cx="3562350" cy="2181225"/>
+            <wp:effectExtent l="0" t="0" r="0" b="9525"/>
+            <wp:docPr id="6" name="Picture 6"/>
+            <wp:cNvGraphicFramePr>
+              <a:graphicFrameLocks xmlns:a="http://schemas.openxmlformats.org/drawingml/2006/main" noChangeAspect="1"/>
+            </wp:cNvGraphicFramePr>
+            <a:graphic xmlns:a="http://schemas.openxmlformats.org/drawingml/2006/main">
+              <a:graphicData uri="http://schemas.openxmlformats.org/drawingml/2006/picture">
+                <pic:pic xmlns:pic="http://schemas.openxmlformats.org/drawingml/2006/picture">
+                  <pic:nvPicPr>
+                    <pic:cNvPr id="6" name="10276320_10152445682169341_342862902_n.jpg"/>
+                    <pic:cNvPicPr/>
+                  </pic:nvPicPr>
+                  <pic:blipFill>
+                    <a:blip r:embed="rId9">
+                      <a:extLst>
+                        <a:ext uri="{28A0092B-C50C-407E-A947-70E740481C1C}">
+                          <a14:useLocalDpi xmlns:a14="http://schemas.microsoft.com/office/drawing/2010/main" val="0"/>
+                        </a:ext>
+                      </a:extLst>
+                    </a:blip>
+                    <a:stretch>
+                      <a:fillRect/>
+                    </a:stretch>
+                  </pic:blipFill>
+                  <pic:spPr>
+                    <a:xfrm>
+                      <a:off x="0" y="0"/>
+                      <a:ext cx="3562350" cy="2181225"/>
+                    </a:xfrm>
+                    <a:prstGeom prst="rect">
+                      <a:avLst/>
+                    </a:prstGeom>
+                  </pic:spPr>
+                </pic:pic>
+              </a:graphicData>
+            </a:graphic>
+          </wp:inline>
+        </w:drawing>
+      </w:r>
+    </w:p>
+    <w:p>
+      <w:pPr>
+        <w:pStyle w:val="ListParagraph"/>
+        <w:spacing w:after="0" w:line="240" w:lineRule="auto"/>
+        <w:ind w:left="2160"/>
+        <w:rPr>
+          <w:rFonts w:ascii="Arial" w:hAnsi="Arial" w:cs="Arial"/>
+          <w:sz w:val="20"/>
+          <w:szCs w:val="20"/>
+        </w:rPr>
+      </w:pPr>
+    </w:p>
+    <w:p>
+      <w:pPr>
+        <w:pStyle w:val="ListParagraph"/>
         <w:numPr>
           <w:ilvl w:val="2"/>
           <w:numId w:val="1"/>
@@ -861,6 +1158,55 @@
         </w:rPr>
         <w:t>The system presents three questions previously answered by the user (during the sign up process). The user will have three attempts to correctly answer each of these questions.</w:t>
       </w:r>
+      <w:r>
+        <w:rPr>
+          <w:rFonts w:ascii="Arial" w:hAnsi="Arial" w:cs="Arial"/>
+          <w:noProof/>
+          <w:sz w:val="20"/>
+          <w:szCs w:val="20"/>
+        </w:rPr>
+        <w:drawing>
+          <wp:inline distT="0" distB="0" distL="0" distR="0">
+            <wp:extent cx="3581400" cy="2571750"/>
+            <wp:effectExtent l="0" t="0" r="0" b="0"/>
+            <wp:docPr id="7" name="Picture 7"/>
+            <wp:cNvGraphicFramePr>
+              <a:graphicFrameLocks xmlns:a="http://schemas.openxmlformats.org/drawingml/2006/main" noChangeAspect="1"/>
+            </wp:cNvGraphicFramePr>
+            <a:graphic xmlns:a="http://schemas.openxmlformats.org/drawingml/2006/main">
+              <a:graphicData uri="http://schemas.openxmlformats.org/drawingml/2006/picture">
+                <pic:pic xmlns:pic="http://schemas.openxmlformats.org/drawingml/2006/picture">
+                  <pic:nvPicPr>
+                    <pic:cNvPr id="7" name="10248866_10152445682189341_1709965198_n.jpg"/>
+                    <pic:cNvPicPr/>
+                  </pic:nvPicPr>
+                  <pic:blipFill>
+                    <a:blip r:embed="rId10">
+                      <a:extLst>
+                        <a:ext uri="{28A0092B-C50C-407E-A947-70E740481C1C}">
+                          <a14:useLocalDpi xmlns:a14="http://schemas.microsoft.com/office/drawing/2010/main" val="0"/>
+                        </a:ext>
+                      </a:extLst>
+                    </a:blip>
+                    <a:stretch>
+                      <a:fillRect/>
+                    </a:stretch>
+                  </pic:blipFill>
+                  <pic:spPr>
+                    <a:xfrm>
+                      <a:off x="0" y="0"/>
+                      <a:ext cx="3581400" cy="2571750"/>
+                    </a:xfrm>
+                    <a:prstGeom prst="rect">
+                      <a:avLst/>
+                    </a:prstGeom>
+                  </pic:spPr>
+                </pic:pic>
+              </a:graphicData>
+            </a:graphic>
+          </wp:inline>
+        </w:drawing>
+      </w:r>
     </w:p>
     <w:p>
       <w:pPr>
@@ -903,9 +1249,970 @@
       </w:pPr>
     </w:p>
     <w:p>
-      <w:bookmarkStart w:id="0" w:name="_GoBack"/>
-      <w:bookmarkEnd w:id="0"/>
-    </w:p>
+      <w:pPr>
+        <w:spacing w:after="0" w:line="240" w:lineRule="auto"/>
+        <w:rPr>
+          <w:rFonts w:ascii="Arial" w:hAnsi="Arial" w:cs="Arial"/>
+          <w:sz w:val="28"/>
+          <w:szCs w:val="28"/>
+          <w:u w:val="single"/>
+        </w:rPr>
+      </w:pPr>
+      <w:r>
+        <w:rPr>
+          <w:rFonts w:ascii="Arial" w:hAnsi="Arial" w:cs="Arial"/>
+          <w:sz w:val="28"/>
+          <w:szCs w:val="28"/>
+          <w:u w:val="single"/>
+        </w:rPr>
+        <w:t>Evaluation</w:t>
+      </w:r>
+      <w:r>
+        <w:rPr>
+          <w:rFonts w:ascii="Arial" w:hAnsi="Arial" w:cs="Arial"/>
+          <w:sz w:val="28"/>
+          <w:szCs w:val="28"/>
+          <w:u w:val="single"/>
+        </w:rPr>
+        <w:t>:</w:t>
+      </w:r>
+    </w:p>
+    <w:p/>
+    <w:p>
+      <w:pPr>
+        <w:pStyle w:val="ListParagraph"/>
+        <w:numPr>
+          <w:ilvl w:val="0"/>
+          <w:numId w:val="2"/>
+        </w:numPr>
+      </w:pPr>
+      <w:r>
+        <w:t xml:space="preserve">After verifying that the request is indeed coming from a human, the system prompts the user for his email address. </w:t>
+      </w:r>
+      <w:r>
+        <w:t xml:space="preserve">Then the system attempts to fetch user credentials stored with this email address during the registration process. (NOTE: </w:t>
+      </w:r>
+      <w:r>
+        <w:t xml:space="preserve">This email address is </w:t>
+      </w:r>
+      <w:r>
+        <w:t xml:space="preserve">stored as a unique field in the database, so no two users can register using the same email address.) If such a record is found, the user is provided with a </w:t>
+      </w:r>
+      <w:r>
+        <w:t xml:space="preserve">time and session volatile </w:t>
+      </w:r>
+      <w:r>
+        <w:t xml:space="preserve">One Time Pin over this email address. By entering this OTP in the prompted web form, the user confirms the ownership of his email address and consents to his password reset request. </w:t>
+      </w:r>
+    </w:p>
+    <w:p>
+      <w:pPr>
+        <w:pStyle w:val="ListParagraph"/>
+      </w:pPr>
+      <w:r>
+        <w:lastRenderedPageBreak/>
+        <w:t xml:space="preserve">Apart from the initial proposal we have added a feature for allowing the user to enter his registered cell phone number (NOTE: also stored in the database with a unique qualifier) and be able to receive the OTP through a push SMS. This feature is, however, not in its entirety since the user’s cellphone must be externally registered with </w:t>
+      </w:r>
+      <w:proofErr w:type="spellStart"/>
+      <w:r>
+        <w:t>twilio</w:t>
+      </w:r>
+      <w:proofErr w:type="spellEnd"/>
+      <w:r>
+        <w:t xml:space="preserve"> (on their website) for receiving free SMS.</w:t>
+      </w:r>
+    </w:p>
+    <w:p>
+      <w:pPr>
+        <w:pStyle w:val="ListParagraph"/>
+        <w:numPr>
+          <w:ilvl w:val="0"/>
+          <w:numId w:val="2"/>
+        </w:numPr>
+      </w:pPr>
+      <w:r>
+        <w:t>The first step in the password reset system in to enter a valid CAPTCHA. This will ensure that the automated scripts or bots are not playing with the system to launch a DOS attack on the user. The next step is to enter a valid email address or cell phone number as mentioned in the previous point. This will ensure that only the owner of email address/cell phone number receives the One Time Pin or the OTP.</w:t>
+      </w:r>
+      <w:r>
+        <w:t xml:space="preserve"> Even if some malicious party keeps enter the legitimate user’s email address or his phone number, the state of the account won’t be changed or altered in any way until the </w:t>
+      </w:r>
+      <w:r>
+        <w:t xml:space="preserve">end of </w:t>
+      </w:r>
+      <w:r>
+        <w:t>entire pas</w:t>
+      </w:r>
+      <w:r>
+        <w:t>sword reset process</w:t>
+      </w:r>
+      <w:r>
+        <w:t xml:space="preserve">. </w:t>
+      </w:r>
+      <w:r>
+        <w:t xml:space="preserve">By not requiring any user action in case of fake requests, that is wherein </w:t>
+      </w:r>
+      <w:r>
+        <w:t xml:space="preserve">the user did not himself invoke the password reset request, he can simply ignore the email/text messages. </w:t>
+      </w:r>
+    </w:p>
+    <w:p>
+      <w:pPr>
+        <w:pStyle w:val="NormalWeb"/>
+        <w:shd w:val="clear" w:color="auto" w:fill="FFFFFF"/>
+        <w:spacing w:before="0" w:beforeAutospacing="0" w:after="0" w:afterAutospacing="0" w:line="269" w:lineRule="atLeast"/>
+        <w:ind w:firstLine="360"/>
+        <w:rPr>
+          <w:rFonts w:asciiTheme="minorHAnsi" w:eastAsiaTheme="minorHAnsi" w:hAnsiTheme="minorHAnsi" w:cstheme="minorBidi"/>
+          <w:sz w:val="22"/>
+          <w:szCs w:val="22"/>
+        </w:rPr>
+      </w:pPr>
+      <w:r>
+        <w:rPr>
+          <w:rFonts w:asciiTheme="minorHAnsi" w:eastAsiaTheme="minorHAnsi" w:hAnsiTheme="minorHAnsi" w:cstheme="minorBidi"/>
+          <w:sz w:val="22"/>
+          <w:szCs w:val="22"/>
+        </w:rPr>
+        <w:t>3.</w:t>
+      </w:r>
+      <w:r>
+        <w:rPr>
+          <w:rFonts w:asciiTheme="minorHAnsi" w:eastAsiaTheme="minorHAnsi" w:hAnsiTheme="minorHAnsi" w:cstheme="minorBidi"/>
+          <w:sz w:val="22"/>
+          <w:szCs w:val="22"/>
+        </w:rPr>
+        <w:tab/>
+        <w:t>A</w:t>
+      </w:r>
+      <w:r>
+        <w:rPr>
+          <w:rFonts w:asciiTheme="minorHAnsi" w:eastAsiaTheme="minorHAnsi" w:hAnsiTheme="minorHAnsi" w:cstheme="minorBidi"/>
+          <w:sz w:val="22"/>
+          <w:szCs w:val="22"/>
+        </w:rPr>
+        <w:t>s cited in thealantic.com, the objectives while drafting good security questions are as follows:</w:t>
+      </w:r>
+    </w:p>
+    <w:p>
+      <w:pPr>
+        <w:pStyle w:val="NormalWeb"/>
+        <w:numPr>
+          <w:ilvl w:val="1"/>
+          <w:numId w:val="2"/>
+        </w:numPr>
+        <w:shd w:val="clear" w:color="auto" w:fill="FFFFFF"/>
+        <w:spacing w:before="150" w:beforeAutospacing="0" w:after="0" w:afterAutospacing="0" w:line="269" w:lineRule="atLeast"/>
+        <w:rPr>
+          <w:rFonts w:asciiTheme="minorHAnsi" w:eastAsiaTheme="minorHAnsi" w:hAnsiTheme="minorHAnsi" w:cstheme="minorBidi"/>
+          <w:sz w:val="22"/>
+          <w:szCs w:val="22"/>
+        </w:rPr>
+      </w:pPr>
+      <w:r>
+        <w:rPr>
+          <w:rFonts w:asciiTheme="minorHAnsi" w:eastAsiaTheme="minorHAnsi" w:hAnsiTheme="minorHAnsi" w:cstheme="minorBidi"/>
+          <w:sz w:val="22"/>
+          <w:szCs w:val="22"/>
+        </w:rPr>
+        <w:t>Definitiveness: there should only be one correct answer which does not change over time.</w:t>
+      </w:r>
+    </w:p>
+    <w:p>
+      <w:pPr>
+        <w:pStyle w:val="NormalWeb"/>
+        <w:numPr>
+          <w:ilvl w:val="1"/>
+          <w:numId w:val="2"/>
+        </w:numPr>
+        <w:shd w:val="clear" w:color="auto" w:fill="FFFFFF"/>
+        <w:spacing w:before="150" w:beforeAutospacing="0" w:after="0" w:afterAutospacing="0" w:line="269" w:lineRule="atLeast"/>
+        <w:rPr>
+          <w:rFonts w:asciiTheme="minorHAnsi" w:eastAsiaTheme="minorHAnsi" w:hAnsiTheme="minorHAnsi" w:cstheme="minorBidi"/>
+          <w:sz w:val="22"/>
+          <w:szCs w:val="22"/>
+        </w:rPr>
+      </w:pPr>
+      <w:r>
+        <w:rPr>
+          <w:rFonts w:asciiTheme="minorHAnsi" w:eastAsiaTheme="minorHAnsi" w:hAnsiTheme="minorHAnsi" w:cstheme="minorBidi"/>
+          <w:sz w:val="22"/>
+          <w:szCs w:val="22"/>
+        </w:rPr>
+        <w:t xml:space="preserve">Universal Applicability: the question should be possible to answer for as large a portion of users as possible (ideally, universal). </w:t>
+      </w:r>
+    </w:p>
+    <w:p>
+      <w:pPr>
+        <w:pStyle w:val="NormalWeb"/>
+        <w:numPr>
+          <w:ilvl w:val="1"/>
+          <w:numId w:val="2"/>
+        </w:numPr>
+        <w:shd w:val="clear" w:color="auto" w:fill="FFFFFF"/>
+        <w:spacing w:before="150" w:beforeAutospacing="0" w:after="0" w:afterAutospacing="0" w:line="269" w:lineRule="atLeast"/>
+        <w:rPr>
+          <w:rFonts w:asciiTheme="minorHAnsi" w:eastAsiaTheme="minorHAnsi" w:hAnsiTheme="minorHAnsi" w:cstheme="minorBidi"/>
+          <w:sz w:val="22"/>
+          <w:szCs w:val="22"/>
+        </w:rPr>
+      </w:pPr>
+      <w:r>
+        <w:rPr>
+          <w:rFonts w:asciiTheme="minorHAnsi" w:eastAsiaTheme="minorHAnsi" w:hAnsiTheme="minorHAnsi" w:cstheme="minorBidi"/>
+          <w:sz w:val="22"/>
+          <w:szCs w:val="22"/>
+        </w:rPr>
+        <w:t>Memorability: the user should have lit</w:t>
+      </w:r>
+      <w:r>
+        <w:rPr>
+          <w:rFonts w:asciiTheme="minorHAnsi" w:eastAsiaTheme="minorHAnsi" w:hAnsiTheme="minorHAnsi" w:cstheme="minorBidi"/>
+          <w:sz w:val="22"/>
+          <w:szCs w:val="22"/>
+        </w:rPr>
+        <w:t xml:space="preserve">tle difficulty remembering it </w:t>
+      </w:r>
+    </w:p>
+    <w:p>
+      <w:pPr>
+        <w:pStyle w:val="NormalWeb"/>
+        <w:numPr>
+          <w:ilvl w:val="1"/>
+          <w:numId w:val="2"/>
+        </w:numPr>
+        <w:shd w:val="clear" w:color="auto" w:fill="FFFFFF"/>
+        <w:spacing w:before="150" w:beforeAutospacing="0" w:after="0" w:afterAutospacing="0" w:line="269" w:lineRule="atLeast"/>
+        <w:rPr>
+          <w:rFonts w:asciiTheme="minorHAnsi" w:eastAsiaTheme="minorHAnsi" w:hAnsiTheme="minorHAnsi" w:cstheme="minorBidi"/>
+          <w:sz w:val="22"/>
+          <w:szCs w:val="22"/>
+        </w:rPr>
+      </w:pPr>
+      <w:r>
+        <w:rPr>
+          <w:rFonts w:asciiTheme="minorHAnsi" w:eastAsiaTheme="minorHAnsi" w:hAnsiTheme="minorHAnsi" w:cstheme="minorBidi"/>
+          <w:sz w:val="22"/>
+          <w:szCs w:val="22"/>
+        </w:rPr>
+        <w:t>Safety: it should be difficult to guess or find through research</w:t>
+      </w:r>
+    </w:p>
+    <w:p>
+      <w:pPr>
+        <w:pStyle w:val="NormalWeb"/>
+        <w:shd w:val="clear" w:color="auto" w:fill="FFFFFF"/>
+        <w:spacing w:before="150" w:beforeAutospacing="0" w:after="0" w:afterAutospacing="0" w:line="269" w:lineRule="atLeast"/>
+        <w:ind w:left="720"/>
+        <w:jc w:val="both"/>
+        <w:rPr>
+          <w:rFonts w:asciiTheme="minorHAnsi" w:eastAsiaTheme="minorHAnsi" w:hAnsiTheme="minorHAnsi" w:cstheme="minorBidi"/>
+          <w:sz w:val="22"/>
+          <w:szCs w:val="22"/>
+        </w:rPr>
+      </w:pPr>
+      <w:r>
+        <w:rPr>
+          <w:rFonts w:asciiTheme="minorHAnsi" w:eastAsiaTheme="minorHAnsi" w:hAnsiTheme="minorHAnsi" w:cstheme="minorBidi"/>
+          <w:sz w:val="22"/>
+          <w:szCs w:val="22"/>
+        </w:rPr>
+        <w:t xml:space="preserve">We conducted a survey of past evaluations of Security Questions over varied subjects and found the results that are summarized below. </w:t>
+      </w:r>
+    </w:p>
+    <w:p>
+      <w:pPr>
+        <w:pStyle w:val="NormalWeb"/>
+        <w:shd w:val="clear" w:color="auto" w:fill="FFFFFF"/>
+        <w:spacing w:before="150" w:beforeAutospacing="0" w:after="0" w:afterAutospacing="0" w:line="269" w:lineRule="atLeast"/>
+        <w:ind w:left="720"/>
+        <w:jc w:val="both"/>
+        <w:rPr>
+          <w:rFonts w:asciiTheme="minorHAnsi" w:eastAsiaTheme="minorHAnsi" w:hAnsiTheme="minorHAnsi" w:cstheme="minorBidi"/>
+          <w:sz w:val="22"/>
+          <w:szCs w:val="22"/>
+        </w:rPr>
+      </w:pPr>
+      <w:r>
+        <w:rPr>
+          <w:rFonts w:asciiTheme="minorHAnsi" w:eastAsiaTheme="minorHAnsi" w:hAnsiTheme="minorHAnsi" w:cstheme="minorBidi"/>
+          <w:sz w:val="22"/>
+          <w:szCs w:val="22"/>
+        </w:rPr>
+        <w:t>"</w:t>
+      </w:r>
+      <w:r>
+        <w:rPr>
+          <w:rFonts w:asciiTheme="minorHAnsi" w:eastAsiaTheme="minorHAnsi" w:hAnsiTheme="minorHAnsi" w:cstheme="minorBidi"/>
+          <w:i/>
+          <w:sz w:val="22"/>
+          <w:szCs w:val="22"/>
+        </w:rPr>
+        <w:t>Acquaintances with whom participants reported being unwilling to share their webmail passwords were able to guess 17% of their answers</w:t>
+      </w:r>
+      <w:r>
+        <w:rPr>
+          <w:rFonts w:asciiTheme="minorHAnsi" w:eastAsiaTheme="minorHAnsi" w:hAnsiTheme="minorHAnsi" w:cstheme="minorBidi"/>
+          <w:sz w:val="22"/>
+          <w:szCs w:val="22"/>
+        </w:rPr>
+        <w:t xml:space="preserve">" (zdnet.com). </w:t>
+      </w:r>
+    </w:p>
+    <w:p>
+      <w:pPr>
+        <w:pStyle w:val="NormalWeb"/>
+        <w:shd w:val="clear" w:color="auto" w:fill="FFFFFF"/>
+        <w:spacing w:before="150" w:beforeAutospacing="0" w:after="0" w:afterAutospacing="0" w:line="269" w:lineRule="atLeast"/>
+        <w:ind w:left="720"/>
+        <w:jc w:val="both"/>
+        <w:rPr>
+          <w:rFonts w:asciiTheme="minorHAnsi" w:eastAsiaTheme="minorHAnsi" w:hAnsiTheme="minorHAnsi" w:cstheme="minorBidi"/>
+          <w:sz w:val="22"/>
+          <w:szCs w:val="22"/>
+        </w:rPr>
+      </w:pPr>
+      <w:r>
+        <w:rPr>
+          <w:rFonts w:asciiTheme="minorHAnsi" w:eastAsiaTheme="minorHAnsi" w:hAnsiTheme="minorHAnsi" w:cstheme="minorBidi"/>
+          <w:sz w:val="22"/>
+          <w:szCs w:val="22"/>
+        </w:rPr>
+        <w:t>"</w:t>
+      </w:r>
+      <w:r>
+        <w:rPr>
+          <w:rFonts w:asciiTheme="minorHAnsi" w:eastAsiaTheme="minorHAnsi" w:hAnsiTheme="minorHAnsi" w:cstheme="minorBidi"/>
+          <w:i/>
+          <w:sz w:val="22"/>
+          <w:szCs w:val="22"/>
+        </w:rPr>
+        <w:t>Participants forgot 20% of their own answers within six months</w:t>
+      </w:r>
+      <w:r>
+        <w:rPr>
+          <w:rFonts w:asciiTheme="minorHAnsi" w:eastAsiaTheme="minorHAnsi" w:hAnsiTheme="minorHAnsi" w:cstheme="minorBidi"/>
+          <w:sz w:val="22"/>
+          <w:szCs w:val="22"/>
+        </w:rPr>
+        <w:t xml:space="preserve">." </w:t>
+      </w:r>
+    </w:p>
+    <w:p>
+      <w:pPr>
+        <w:pStyle w:val="NormalWeb"/>
+        <w:shd w:val="clear" w:color="auto" w:fill="FFFFFF"/>
+        <w:spacing w:before="150" w:beforeAutospacing="0" w:after="0" w:afterAutospacing="0" w:line="269" w:lineRule="atLeast"/>
+        <w:ind w:left="720"/>
+        <w:jc w:val="both"/>
+        <w:rPr>
+          <w:rFonts w:asciiTheme="minorHAnsi" w:eastAsiaTheme="minorHAnsi" w:hAnsiTheme="minorHAnsi" w:cstheme="minorBidi"/>
+          <w:sz w:val="22"/>
+          <w:szCs w:val="22"/>
+        </w:rPr>
+      </w:pPr>
+      <w:r>
+        <w:rPr>
+          <w:rFonts w:asciiTheme="minorHAnsi" w:eastAsiaTheme="minorHAnsi" w:hAnsiTheme="minorHAnsi" w:cstheme="minorBidi"/>
+          <w:sz w:val="22"/>
+          <w:szCs w:val="22"/>
+        </w:rPr>
+        <w:t>"</w:t>
+      </w:r>
+      <w:r>
+        <w:rPr>
+          <w:rFonts w:asciiTheme="minorHAnsi" w:eastAsiaTheme="minorHAnsi" w:hAnsiTheme="minorHAnsi" w:cstheme="minorBidi"/>
+          <w:i/>
+          <w:sz w:val="22"/>
+          <w:szCs w:val="22"/>
+        </w:rPr>
+        <w:t>13% of answers could be guessed within five attempts by guessing the most popular answers of other participants</w:t>
+      </w:r>
+      <w:r>
+        <w:rPr>
+          <w:rFonts w:asciiTheme="minorHAnsi" w:eastAsiaTheme="minorHAnsi" w:hAnsiTheme="minorHAnsi" w:cstheme="minorBidi"/>
+          <w:sz w:val="22"/>
+          <w:szCs w:val="22"/>
+        </w:rPr>
+        <w:t xml:space="preserve">" - applicable for non-acquaintances living in the same city/neighborhood. </w:t>
+      </w:r>
+    </w:p>
+    <w:p>
+      <w:pPr>
+        <w:pStyle w:val="NormalWeb"/>
+        <w:shd w:val="clear" w:color="auto" w:fill="FFFFFF"/>
+        <w:spacing w:before="150" w:beforeAutospacing="0" w:after="0" w:afterAutospacing="0" w:line="269" w:lineRule="atLeast"/>
+        <w:ind w:left="720"/>
+        <w:jc w:val="both"/>
+        <w:rPr>
+          <w:rFonts w:asciiTheme="minorHAnsi" w:eastAsiaTheme="minorHAnsi" w:hAnsiTheme="minorHAnsi" w:cstheme="minorBidi"/>
+          <w:sz w:val="22"/>
+          <w:szCs w:val="22"/>
+        </w:rPr>
+      </w:pPr>
+      <w:r>
+        <w:rPr>
+          <w:rFonts w:asciiTheme="minorHAnsi" w:eastAsiaTheme="minorHAnsi" w:hAnsiTheme="minorHAnsi" w:cstheme="minorBidi"/>
+          <w:sz w:val="22"/>
+          <w:szCs w:val="22"/>
+        </w:rPr>
+        <w:t>"</w:t>
+      </w:r>
+      <w:r>
+        <w:rPr>
+          <w:rFonts w:asciiTheme="minorHAnsi" w:eastAsiaTheme="minorHAnsi" w:hAnsiTheme="minorHAnsi" w:cstheme="minorBidi"/>
+          <w:i/>
+          <w:sz w:val="22"/>
+          <w:szCs w:val="22"/>
+        </w:rPr>
+        <w:t>The answers to most of the common security questions are often a matter of the public record</w:t>
+      </w:r>
+      <w:r>
+        <w:rPr>
+          <w:rFonts w:asciiTheme="minorHAnsi" w:eastAsiaTheme="minorHAnsi" w:hAnsiTheme="minorHAnsi" w:cstheme="minorBidi"/>
+          <w:sz w:val="22"/>
+          <w:szCs w:val="22"/>
+        </w:rPr>
+        <w:t>." (it.slashdot.org)</w:t>
+      </w:r>
+      <w:r>
+        <w:rPr>
+          <w:rFonts w:asciiTheme="minorHAnsi" w:eastAsiaTheme="minorHAnsi" w:hAnsiTheme="minorHAnsi" w:cstheme="minorBidi"/>
+          <w:sz w:val="22"/>
+          <w:szCs w:val="22"/>
+        </w:rPr>
+        <w:t>.</w:t>
+      </w:r>
+    </w:p>
+    <w:p>
+      <w:pPr>
+        <w:pStyle w:val="NormalWeb"/>
+        <w:shd w:val="clear" w:color="auto" w:fill="FFFFFF"/>
+        <w:spacing w:before="150" w:beforeAutospacing="0" w:after="0" w:afterAutospacing="0" w:line="269" w:lineRule="atLeast"/>
+        <w:ind w:left="720"/>
+        <w:jc w:val="both"/>
+        <w:rPr>
+          <w:rFonts w:asciiTheme="minorHAnsi" w:eastAsiaTheme="minorHAnsi" w:hAnsiTheme="minorHAnsi" w:cstheme="minorBidi"/>
+          <w:sz w:val="22"/>
+          <w:szCs w:val="22"/>
+        </w:rPr>
+      </w:pPr>
+      <w:r>
+        <w:rPr>
+          <w:rFonts w:asciiTheme="minorHAnsi" w:eastAsiaTheme="minorHAnsi" w:hAnsiTheme="minorHAnsi" w:cstheme="minorBidi"/>
+          <w:sz w:val="22"/>
+          <w:szCs w:val="22"/>
+        </w:rPr>
+        <w:t>From these observations we proposed to make minor tweaks to the nature of the Security Questions by relaxing the Definitiveness (and possibly Memorability too) to improve their Safety. One way is to change the polarity of the Security Questions in order to almost expel the chances of their answers being shared on recorded media while still maintaining their Applicability and Personal nature.</w:t>
+      </w:r>
+      <w:r>
+        <w:rPr>
+          <w:rFonts w:asciiTheme="minorHAnsi" w:eastAsiaTheme="minorHAnsi" w:hAnsiTheme="minorHAnsi" w:cstheme="minorBidi"/>
+          <w:sz w:val="22"/>
+          <w:szCs w:val="22"/>
+        </w:rPr>
+        <w:t xml:space="preserve"> For example, consider the following questions:</w:t>
+      </w:r>
+    </w:p>
+    <w:p>
+      <w:pPr>
+        <w:pStyle w:val="NormalWeb"/>
+        <w:numPr>
+          <w:ilvl w:val="0"/>
+          <w:numId w:val="3"/>
+        </w:numPr>
+        <w:shd w:val="clear" w:color="auto" w:fill="FFFFFF"/>
+        <w:spacing w:before="0" w:beforeAutospacing="0" w:after="0" w:afterAutospacing="0"/>
+        <w:jc w:val="both"/>
+        <w:rPr>
+          <w:rFonts w:asciiTheme="minorHAnsi" w:eastAsiaTheme="minorHAnsi" w:hAnsiTheme="minorHAnsi" w:cstheme="minorBidi"/>
+          <w:sz w:val="22"/>
+          <w:szCs w:val="22"/>
+        </w:rPr>
+      </w:pPr>
+      <w:r>
+        <w:rPr>
+          <w:rFonts w:asciiTheme="minorHAnsi" w:eastAsiaTheme="minorHAnsi" w:hAnsiTheme="minorHAnsi" w:cstheme="minorBidi"/>
+          <w:sz w:val="22"/>
+          <w:szCs w:val="22"/>
+        </w:rPr>
+        <w:t>Which teacher you hated in your school?</w:t>
+      </w:r>
+    </w:p>
+    <w:p>
+      <w:pPr>
+        <w:pStyle w:val="NormalWeb"/>
+        <w:numPr>
+          <w:ilvl w:val="0"/>
+          <w:numId w:val="3"/>
+        </w:numPr>
+        <w:shd w:val="clear" w:color="auto" w:fill="FFFFFF"/>
+        <w:spacing w:before="0" w:beforeAutospacing="0" w:after="0" w:afterAutospacing="0"/>
+        <w:jc w:val="both"/>
+        <w:rPr>
+          <w:rFonts w:asciiTheme="minorHAnsi" w:eastAsiaTheme="minorHAnsi" w:hAnsiTheme="minorHAnsi" w:cstheme="minorBidi"/>
+          <w:sz w:val="22"/>
+          <w:szCs w:val="22"/>
+        </w:rPr>
+      </w:pPr>
+      <w:r>
+        <w:rPr>
+          <w:rFonts w:asciiTheme="minorHAnsi" w:eastAsiaTheme="minorHAnsi" w:hAnsiTheme="minorHAnsi" w:cstheme="minorBidi"/>
+          <w:sz w:val="22"/>
+          <w:szCs w:val="22"/>
+        </w:rPr>
+        <w:t xml:space="preserve">What is not my mother’s maiden </w:t>
+      </w:r>
+      <w:proofErr w:type="gramStart"/>
+      <w:r>
+        <w:rPr>
+          <w:rFonts w:asciiTheme="minorHAnsi" w:eastAsiaTheme="minorHAnsi" w:hAnsiTheme="minorHAnsi" w:cstheme="minorBidi"/>
+          <w:sz w:val="22"/>
+          <w:szCs w:val="22"/>
+        </w:rPr>
+        <w:t>name.</w:t>
+      </w:r>
+      <w:proofErr w:type="gramEnd"/>
+    </w:p>
+    <w:p>
+      <w:pPr>
+        <w:pStyle w:val="NormalWeb"/>
+        <w:numPr>
+          <w:ilvl w:val="0"/>
+          <w:numId w:val="3"/>
+        </w:numPr>
+        <w:shd w:val="clear" w:color="auto" w:fill="FFFFFF"/>
+        <w:spacing w:before="0" w:beforeAutospacing="0" w:after="0" w:afterAutospacing="0"/>
+        <w:jc w:val="both"/>
+        <w:rPr>
+          <w:rFonts w:asciiTheme="minorHAnsi" w:eastAsiaTheme="minorHAnsi" w:hAnsiTheme="minorHAnsi" w:cstheme="minorBidi"/>
+          <w:sz w:val="22"/>
+          <w:szCs w:val="22"/>
+        </w:rPr>
+      </w:pPr>
+      <w:r>
+        <w:rPr>
+          <w:rFonts w:asciiTheme="minorHAnsi" w:eastAsiaTheme="minorHAnsi" w:hAnsiTheme="minorHAnsi" w:cstheme="minorBidi"/>
+          <w:sz w:val="22"/>
+          <w:szCs w:val="22"/>
+        </w:rPr>
+        <w:t>The actor I don’t like on screen.</w:t>
+      </w:r>
+    </w:p>
+    <w:p>
+      <w:pPr>
+        <w:pStyle w:val="NormalWeb"/>
+        <w:shd w:val="clear" w:color="auto" w:fill="FFFFFF"/>
+        <w:spacing w:before="150" w:beforeAutospacing="0" w:after="0" w:afterAutospacing="0" w:line="269" w:lineRule="atLeast"/>
+        <w:ind w:left="720"/>
+        <w:jc w:val="both"/>
+        <w:rPr>
+          <w:rFonts w:asciiTheme="minorHAnsi" w:eastAsiaTheme="minorHAnsi" w:hAnsiTheme="minorHAnsi" w:cstheme="minorBidi"/>
+          <w:sz w:val="22"/>
+          <w:szCs w:val="22"/>
+        </w:rPr>
+      </w:pPr>
+    </w:p>
+    <w:p>
+      <w:pPr>
+        <w:pStyle w:val="NormalWeb"/>
+        <w:shd w:val="clear" w:color="auto" w:fill="FFFFFF"/>
+        <w:spacing w:before="150" w:beforeAutospacing="0" w:after="0" w:afterAutospacing="0" w:line="269" w:lineRule="atLeast"/>
+        <w:ind w:left="720"/>
+        <w:jc w:val="both"/>
+        <w:rPr>
+          <w:rFonts w:asciiTheme="minorHAnsi" w:eastAsiaTheme="minorHAnsi" w:hAnsiTheme="minorHAnsi" w:cstheme="minorBidi"/>
+          <w:sz w:val="22"/>
+          <w:szCs w:val="22"/>
+        </w:rPr>
+      </w:pPr>
+      <w:r>
+        <w:rPr>
+          <w:rFonts w:asciiTheme="minorHAnsi" w:eastAsiaTheme="minorHAnsi" w:hAnsiTheme="minorHAnsi" w:cstheme="minorBidi"/>
+          <w:sz w:val="22"/>
+          <w:szCs w:val="22"/>
+        </w:rPr>
+        <w:lastRenderedPageBreak/>
+        <w:t>Another way is to make the questions more personal. Sample security questions in this case can include the following question:</w:t>
+      </w:r>
+    </w:p>
+    <w:p>
+      <w:pPr>
+        <w:pStyle w:val="NormalWeb"/>
+        <w:numPr>
+          <w:ilvl w:val="0"/>
+          <w:numId w:val="4"/>
+        </w:numPr>
+        <w:shd w:val="clear" w:color="auto" w:fill="FFFFFF"/>
+        <w:spacing w:before="0" w:beforeAutospacing="0" w:after="0"/>
+        <w:jc w:val="both"/>
+        <w:rPr>
+          <w:rFonts w:asciiTheme="minorHAnsi" w:eastAsiaTheme="minorHAnsi" w:hAnsiTheme="minorHAnsi" w:cstheme="minorBidi"/>
+          <w:sz w:val="22"/>
+          <w:szCs w:val="22"/>
+        </w:rPr>
+      </w:pPr>
+      <w:r>
+        <w:rPr>
+          <w:rFonts w:asciiTheme="minorHAnsi" w:eastAsiaTheme="minorHAnsi" w:hAnsiTheme="minorHAnsi" w:cstheme="minorBidi"/>
+          <w:sz w:val="22"/>
+          <w:szCs w:val="22"/>
+        </w:rPr>
+        <w:t>What street did you live on in third grade?</w:t>
+      </w:r>
+    </w:p>
+    <w:p>
+      <w:pPr>
+        <w:pStyle w:val="NormalWeb"/>
+        <w:numPr>
+          <w:ilvl w:val="0"/>
+          <w:numId w:val="4"/>
+        </w:numPr>
+        <w:shd w:val="clear" w:color="auto" w:fill="FFFFFF"/>
+        <w:spacing w:before="0" w:beforeAutospacing="0" w:after="0"/>
+        <w:jc w:val="both"/>
+        <w:rPr>
+          <w:rFonts w:asciiTheme="minorHAnsi" w:eastAsiaTheme="minorHAnsi" w:hAnsiTheme="minorHAnsi" w:cstheme="minorBidi"/>
+          <w:sz w:val="22"/>
+          <w:szCs w:val="22"/>
+        </w:rPr>
+      </w:pPr>
+      <w:r>
+        <w:rPr>
+          <w:rFonts w:asciiTheme="minorHAnsi" w:eastAsiaTheme="minorHAnsi" w:hAnsiTheme="minorHAnsi" w:cstheme="minorBidi"/>
+          <w:sz w:val="22"/>
+          <w:szCs w:val="22"/>
+        </w:rPr>
+        <w:t>Where were you when you had your first kiss?</w:t>
+      </w:r>
+    </w:p>
+    <w:p>
+      <w:pPr>
+        <w:pStyle w:val="NormalWeb"/>
+        <w:numPr>
+          <w:ilvl w:val="0"/>
+          <w:numId w:val="4"/>
+        </w:numPr>
+        <w:shd w:val="clear" w:color="auto" w:fill="FFFFFF"/>
+        <w:spacing w:before="0" w:beforeAutospacing="0" w:after="0"/>
+        <w:jc w:val="both"/>
+        <w:rPr>
+          <w:rFonts w:asciiTheme="minorHAnsi" w:eastAsiaTheme="minorHAnsi" w:hAnsiTheme="minorHAnsi" w:cstheme="minorBidi"/>
+          <w:sz w:val="22"/>
+          <w:szCs w:val="22"/>
+        </w:rPr>
+      </w:pPr>
+      <w:r>
+        <w:rPr>
+          <w:rFonts w:asciiTheme="minorHAnsi" w:eastAsiaTheme="minorHAnsi" w:hAnsiTheme="minorHAnsi" w:cstheme="minorBidi"/>
+          <w:sz w:val="22"/>
+          <w:szCs w:val="22"/>
+        </w:rPr>
+        <w:t>What is the first name of the boy or girl that you first kissed?</w:t>
+      </w:r>
+    </w:p>
+    <w:p>
+      <w:pPr>
+        <w:pStyle w:val="NormalWeb"/>
+        <w:numPr>
+          <w:ilvl w:val="0"/>
+          <w:numId w:val="4"/>
+        </w:numPr>
+        <w:shd w:val="clear" w:color="auto" w:fill="FFFFFF"/>
+        <w:spacing w:before="0" w:beforeAutospacing="0" w:after="0"/>
+        <w:jc w:val="both"/>
+        <w:rPr>
+          <w:rFonts w:asciiTheme="minorHAnsi" w:eastAsiaTheme="minorHAnsi" w:hAnsiTheme="minorHAnsi" w:cstheme="minorBidi"/>
+          <w:sz w:val="22"/>
+          <w:szCs w:val="22"/>
+        </w:rPr>
+      </w:pPr>
+      <w:r>
+        <w:rPr>
+          <w:rFonts w:asciiTheme="minorHAnsi" w:eastAsiaTheme="minorHAnsi" w:hAnsiTheme="minorHAnsi" w:cstheme="minorBidi"/>
+          <w:sz w:val="22"/>
+          <w:szCs w:val="22"/>
+        </w:rPr>
+        <w:t>What are the last 5 digits of your driver's license number</w:t>
+      </w:r>
+      <w:r>
+        <w:rPr>
+          <w:rFonts w:asciiTheme="minorHAnsi" w:eastAsiaTheme="minorHAnsi" w:hAnsiTheme="minorHAnsi" w:cstheme="minorBidi"/>
+          <w:sz w:val="22"/>
+          <w:szCs w:val="22"/>
+        </w:rPr>
+        <w:t>/credit card number/SSN?</w:t>
+      </w:r>
+    </w:p>
+    <w:p>
+      <w:pPr>
+        <w:pStyle w:val="NormalWeb"/>
+        <w:shd w:val="clear" w:color="auto" w:fill="FFFFFF"/>
+        <w:spacing w:before="150" w:beforeAutospacing="0" w:after="0" w:afterAutospacing="0" w:line="269" w:lineRule="atLeast"/>
+        <w:rPr>
+          <w:rFonts w:asciiTheme="minorHAnsi" w:eastAsiaTheme="minorHAnsi" w:hAnsiTheme="minorHAnsi" w:cstheme="minorBidi"/>
+          <w:sz w:val="22"/>
+          <w:szCs w:val="22"/>
+        </w:rPr>
+      </w:pPr>
+    </w:p>
+    <w:p>
+      <w:pPr>
+        <w:pStyle w:val="NormalWeb"/>
+        <w:shd w:val="clear" w:color="auto" w:fill="FFFFFF"/>
+        <w:spacing w:before="150" w:beforeAutospacing="0" w:after="0" w:afterAutospacing="0" w:line="269" w:lineRule="atLeast"/>
+        <w:rPr>
+          <w:rFonts w:asciiTheme="minorHAnsi" w:eastAsiaTheme="minorHAnsi" w:hAnsiTheme="minorHAnsi" w:cstheme="minorBidi"/>
+          <w:sz w:val="22"/>
+          <w:szCs w:val="22"/>
+        </w:rPr>
+      </w:pPr>
+    </w:p>
+    <w:p>
+      <w:pPr>
+        <w:pStyle w:val="NormalWeb"/>
+        <w:shd w:val="clear" w:color="auto" w:fill="FFFFFF"/>
+        <w:spacing w:before="150" w:beforeAutospacing="0" w:after="0" w:afterAutospacing="0" w:line="269" w:lineRule="atLeast"/>
+        <w:rPr>
+          <w:rFonts w:asciiTheme="minorHAnsi" w:eastAsiaTheme="minorHAnsi" w:hAnsiTheme="minorHAnsi" w:cstheme="minorBidi"/>
+          <w:sz w:val="22"/>
+          <w:szCs w:val="22"/>
+        </w:rPr>
+      </w:pPr>
+    </w:p>
+    <w:p>
+      <w:pPr>
+        <w:spacing w:after="0" w:line="240" w:lineRule="auto"/>
+        <w:rPr>
+          <w:rFonts w:ascii="Arial" w:hAnsi="Arial" w:cs="Arial"/>
+          <w:sz w:val="28"/>
+          <w:szCs w:val="28"/>
+          <w:u w:val="single"/>
+        </w:rPr>
+      </w:pPr>
+      <w:r>
+        <w:rPr>
+          <w:rFonts w:ascii="Arial" w:hAnsi="Arial" w:cs="Arial"/>
+          <w:sz w:val="28"/>
+          <w:szCs w:val="28"/>
+          <w:u w:val="single"/>
+        </w:rPr>
+        <w:t>Conclusion</w:t>
+      </w:r>
+      <w:r>
+        <w:rPr>
+          <w:rFonts w:ascii="Arial" w:hAnsi="Arial" w:cs="Arial"/>
+          <w:sz w:val="28"/>
+          <w:szCs w:val="28"/>
+          <w:u w:val="single"/>
+        </w:rPr>
+        <w:t>:</w:t>
+      </w:r>
+    </w:p>
+    <w:p>
+      <w:pPr>
+        <w:spacing w:after="0" w:line="240" w:lineRule="auto"/>
+        <w:rPr>
+          <w:rFonts w:ascii="Arial" w:hAnsi="Arial" w:cs="Arial"/>
+          <w:sz w:val="20"/>
+          <w:szCs w:val="20"/>
+        </w:rPr>
+      </w:pPr>
+      <w:r>
+        <w:rPr>
+          <w:rFonts w:ascii="Arial" w:hAnsi="Arial" w:cs="Arial"/>
+          <w:sz w:val="20"/>
+          <w:szCs w:val="20"/>
+        </w:rPr>
+        <w:t>This project gave us an opportunity to analyze the existing self-service password reset infrastructure that is in p</w:t>
+      </w:r>
+      <w:r>
+        <w:rPr>
+          <w:rFonts w:ascii="Arial" w:hAnsi="Arial" w:cs="Arial"/>
+          <w:sz w:val="20"/>
+          <w:szCs w:val="20"/>
+        </w:rPr>
+        <w:t xml:space="preserve">lace currently. We also studied the usefulness of the security questions and the existing weaknesses of the same. This project was an attempt to strengthen the security offered by this mechanism through some minor tweaks. </w:t>
+      </w:r>
+    </w:p>
+    <w:p>
+      <w:pPr>
+        <w:pStyle w:val="NormalWeb"/>
+        <w:shd w:val="clear" w:color="auto" w:fill="FFFFFF"/>
+        <w:spacing w:before="150" w:beforeAutospacing="0" w:after="0" w:afterAutospacing="0" w:line="269" w:lineRule="atLeast"/>
+        <w:rPr>
+          <w:rFonts w:asciiTheme="minorHAnsi" w:eastAsiaTheme="minorHAnsi" w:hAnsiTheme="minorHAnsi" w:cstheme="minorBidi"/>
+          <w:sz w:val="22"/>
+          <w:szCs w:val="22"/>
+        </w:rPr>
+      </w:pPr>
+      <w:r>
+        <w:rPr>
+          <w:rFonts w:asciiTheme="minorHAnsi" w:eastAsiaTheme="minorHAnsi" w:hAnsiTheme="minorHAnsi" w:cstheme="minorBidi"/>
+          <w:sz w:val="22"/>
+          <w:szCs w:val="22"/>
+        </w:rPr>
+        <w:t>However, due to lack of time we could not evaluate our proposed model of security questions. So in the future, we would like to emulate evaluations similar to the ones performed over the existing models.</w:t>
+      </w:r>
+    </w:p>
+    <w:p>
+      <w:pPr>
+        <w:pStyle w:val="NormalWeb"/>
+        <w:shd w:val="clear" w:color="auto" w:fill="FFFFFF"/>
+        <w:spacing w:before="150" w:beforeAutospacing="0" w:after="0" w:afterAutospacing="0" w:line="269" w:lineRule="atLeast"/>
+        <w:rPr>
+          <w:rFonts w:asciiTheme="minorHAnsi" w:eastAsiaTheme="minorHAnsi" w:hAnsiTheme="minorHAnsi" w:cstheme="minorBidi"/>
+          <w:sz w:val="22"/>
+          <w:szCs w:val="22"/>
+        </w:rPr>
+      </w:pPr>
+    </w:p>
+    <w:p>
+      <w:pPr>
+        <w:pStyle w:val="NormalWeb"/>
+        <w:shd w:val="clear" w:color="auto" w:fill="FFFFFF"/>
+        <w:spacing w:before="150" w:beforeAutospacing="0" w:after="0" w:afterAutospacing="0" w:line="269" w:lineRule="atLeast"/>
+        <w:rPr>
+          <w:rFonts w:asciiTheme="minorHAnsi" w:eastAsiaTheme="minorHAnsi" w:hAnsiTheme="minorHAnsi" w:cstheme="minorBidi"/>
+          <w:sz w:val="22"/>
+          <w:szCs w:val="22"/>
+        </w:rPr>
+      </w:pPr>
+    </w:p>
+    <w:p>
+      <w:pPr>
+        <w:pStyle w:val="NormalWeb"/>
+        <w:shd w:val="clear" w:color="auto" w:fill="FFFFFF"/>
+        <w:spacing w:before="150" w:beforeAutospacing="0" w:after="0" w:afterAutospacing="0" w:line="269" w:lineRule="atLeast"/>
+        <w:rPr>
+          <w:rFonts w:asciiTheme="minorHAnsi" w:eastAsiaTheme="minorHAnsi" w:hAnsiTheme="minorHAnsi" w:cstheme="minorBidi"/>
+          <w:sz w:val="22"/>
+          <w:szCs w:val="22"/>
+        </w:rPr>
+      </w:pPr>
+    </w:p>
+    <w:p>
+      <w:pPr>
+        <w:pStyle w:val="NormalWeb"/>
+        <w:shd w:val="clear" w:color="auto" w:fill="FFFFFF"/>
+        <w:spacing w:before="150" w:beforeAutospacing="0" w:after="0" w:afterAutospacing="0" w:line="269" w:lineRule="atLeast"/>
+        <w:rPr>
+          <w:rFonts w:asciiTheme="minorHAnsi" w:eastAsiaTheme="minorHAnsi" w:hAnsiTheme="minorHAnsi" w:cstheme="minorBidi"/>
+          <w:sz w:val="22"/>
+          <w:szCs w:val="22"/>
+        </w:rPr>
+      </w:pPr>
+    </w:p>
+    <w:p>
+      <w:pPr>
+        <w:pStyle w:val="NormalWeb"/>
+        <w:shd w:val="clear" w:color="auto" w:fill="FFFFFF"/>
+        <w:spacing w:before="150" w:beforeAutospacing="0" w:after="0" w:afterAutospacing="0" w:line="269" w:lineRule="atLeast"/>
+        <w:rPr>
+          <w:rFonts w:asciiTheme="minorHAnsi" w:eastAsiaTheme="minorHAnsi" w:hAnsiTheme="minorHAnsi" w:cstheme="minorBidi"/>
+          <w:sz w:val="22"/>
+          <w:szCs w:val="22"/>
+        </w:rPr>
+      </w:pPr>
+    </w:p>
+    <w:p>
+      <w:pPr>
+        <w:pStyle w:val="NormalWeb"/>
+        <w:shd w:val="clear" w:color="auto" w:fill="FFFFFF"/>
+        <w:spacing w:before="150" w:beforeAutospacing="0" w:after="0" w:afterAutospacing="0" w:line="269" w:lineRule="atLeast"/>
+        <w:rPr>
+          <w:rFonts w:asciiTheme="minorHAnsi" w:eastAsiaTheme="minorHAnsi" w:hAnsiTheme="minorHAnsi" w:cstheme="minorBidi"/>
+          <w:sz w:val="22"/>
+          <w:szCs w:val="22"/>
+        </w:rPr>
+      </w:pPr>
+    </w:p>
+    <w:p>
+      <w:pPr>
+        <w:pStyle w:val="NormalWeb"/>
+        <w:shd w:val="clear" w:color="auto" w:fill="FFFFFF"/>
+        <w:spacing w:before="150" w:beforeAutospacing="0" w:after="0" w:afterAutospacing="0" w:line="269" w:lineRule="atLeast"/>
+        <w:rPr>
+          <w:rFonts w:asciiTheme="minorHAnsi" w:eastAsiaTheme="minorHAnsi" w:hAnsiTheme="minorHAnsi" w:cstheme="minorBidi"/>
+          <w:sz w:val="22"/>
+          <w:szCs w:val="22"/>
+        </w:rPr>
+      </w:pPr>
+      <w:r>
+        <w:rPr>
+          <w:rFonts w:asciiTheme="minorHAnsi" w:eastAsiaTheme="minorHAnsi" w:hAnsiTheme="minorHAnsi" w:cstheme="minorBidi"/>
+          <w:sz w:val="22"/>
+          <w:szCs w:val="22"/>
+        </w:rPr>
+        <w:t>References:</w:t>
+      </w:r>
+    </w:p>
+    <w:p>
+      <w:pPr>
+        <w:pStyle w:val="NormalWeb"/>
+        <w:shd w:val="clear" w:color="auto" w:fill="FFFFFF"/>
+        <w:spacing w:before="150" w:beforeAutospacing="0" w:after="0" w:afterAutospacing="0" w:line="269" w:lineRule="atLeast"/>
+        <w:rPr>
+          <w:rFonts w:asciiTheme="minorHAnsi" w:eastAsiaTheme="minorHAnsi" w:hAnsiTheme="minorHAnsi" w:cstheme="minorBidi"/>
+          <w:sz w:val="22"/>
+          <w:szCs w:val="22"/>
+        </w:rPr>
+      </w:pPr>
+      <w:r>
+        <w:rPr>
+          <w:rFonts w:asciiTheme="minorHAnsi" w:eastAsiaTheme="minorHAnsi" w:hAnsiTheme="minorHAnsi" w:cstheme="minorBidi"/>
+          <w:sz w:val="22"/>
+          <w:szCs w:val="22"/>
+        </w:rPr>
+        <w:t xml:space="preserve"> </w:t>
+      </w:r>
+      <w:hyperlink r:id="rId11" w:tgtFrame="_blank" w:history="1">
+        <w:r>
+          <w:rPr>
+            <w:rFonts w:asciiTheme="minorHAnsi" w:eastAsiaTheme="minorHAnsi" w:hAnsiTheme="minorHAnsi" w:cstheme="minorBidi"/>
+            <w:sz w:val="22"/>
+            <w:szCs w:val="22"/>
+          </w:rPr>
+          <w:t>http://it.slashdot.org/story/12/08/09/1410231/secret-security-questions-are-a-joke</w:t>
+        </w:r>
+      </w:hyperlink>
+      <w:r>
+        <w:rPr>
+          <w:rFonts w:asciiTheme="minorHAnsi" w:eastAsiaTheme="minorHAnsi" w:hAnsiTheme="minorHAnsi" w:cstheme="minorBidi"/>
+          <w:sz w:val="22"/>
+          <w:szCs w:val="22"/>
+        </w:rPr>
+        <w:t xml:space="preserve"> </w:t>
+      </w:r>
+      <w:hyperlink r:id="rId12" w:tgtFrame="_blank" w:history="1">
+        <w:r>
+          <w:rPr>
+            <w:rFonts w:asciiTheme="minorHAnsi" w:eastAsiaTheme="minorHAnsi" w:hAnsiTheme="minorHAnsi" w:cstheme="minorBidi"/>
+            <w:sz w:val="22"/>
+            <w:szCs w:val="22"/>
+          </w:rPr>
+          <w:t>http://www.zdnet.com/blog/security/study-password-resetting-security-questions-easily-guessed/3419</w:t>
+        </w:r>
+      </w:hyperlink>
+      <w:r>
+        <w:rPr>
+          <w:rFonts w:asciiTheme="minorHAnsi" w:eastAsiaTheme="minorHAnsi" w:hAnsiTheme="minorHAnsi" w:cstheme="minorBidi"/>
+          <w:sz w:val="22"/>
+          <w:szCs w:val="22"/>
+        </w:rPr>
+        <w:t xml:space="preserve"> </w:t>
+      </w:r>
+      <w:hyperlink r:id="rId13" w:tgtFrame="_blank" w:history="1">
+        <w:r>
+          <w:rPr>
+            <w:rFonts w:asciiTheme="minorHAnsi" w:eastAsiaTheme="minorHAnsi" w:hAnsiTheme="minorHAnsi" w:cstheme="minorBidi"/>
+            <w:sz w:val="22"/>
+            <w:szCs w:val="22"/>
+          </w:rPr>
+          <w:t>http://www.theatlantic.com/technology/archive/2012/08/security-questions-the-biggest-joke-in-online-identity-verification/260835/</w:t>
+        </w:r>
+      </w:hyperlink>
+    </w:p>
+    <w:p/>
     <w:sectPr>
       <w:pgSz w:w="12240" w:h="15840"/>
       <w:pgMar w:top="1440" w:right="1440" w:bottom="1440" w:left="1440" w:header="720" w:footer="720" w:gutter="0"/>
@@ -919,6 +2226,273 @@
 <file path=word/numbering.xml><?xml version="1.0" encoding="utf-8"?>
 <w:numbering xmlns:wpc="http://schemas.microsoft.com/office/word/2010/wordprocessingCanvas" xmlns:mc="http://schemas.openxmlformats.org/markup-compatibility/2006" xmlns:o="urn:schemas-microsoft-com:office:office" xmlns:r="http://schemas.openxmlformats.org/officeDocument/2006/relationships" xmlns:m="http://schemas.openxmlformats.org/officeDocument/2006/math" xmlns:v="urn:schemas-microsoft-com:vml" xmlns:wp14="http://schemas.microsoft.com/office/word/2010/wordprocessingDrawing" xmlns:wp="http://schemas.openxmlformats.org/drawingml/2006/wordprocessingDrawing" xmlns:w10="urn:schemas-microsoft-com:office:word" xmlns:w="http://schemas.openxmlformats.org/wordprocessingml/2006/main" xmlns:w14="http://schemas.microsoft.com/office/word/2010/wordml" xmlns:w15="http://schemas.microsoft.com/office/word/2012/wordml" xmlns:wpg="http://schemas.microsoft.com/office/word/2010/wordprocessingGroup" xmlns:wpi="http://schemas.microsoft.com/office/word/2010/wordprocessingInk" xmlns:wne="http://schemas.microsoft.com/office/word/2006/wordml" xmlns:wps="http://schemas.microsoft.com/office/word/2010/wordprocessingShape" mc:Ignorable="w14 w15 wp14">
   <w:abstractNum w:abstractNumId="0">
+    <w:nsid w:val="097B63C0"/>
+    <w:multiLevelType w:val="hybridMultilevel"/>
+    <w:tmpl w:val="A24E049A"/>
+    <w:lvl w:ilvl="0" w:tplc="1940F848">
+      <w:start w:val="1"/>
+      <w:numFmt w:val="decimal"/>
+      <w:lvlText w:val="%1."/>
+      <w:lvlJc w:val="left"/>
+      <w:pPr>
+        <w:ind w:left="1080" w:hanging="360"/>
+      </w:pPr>
+      <w:rPr>
+        <w:rFonts w:hint="default"/>
+      </w:rPr>
+    </w:lvl>
+    <w:lvl w:ilvl="1" w:tplc="04090019" w:tentative="1">
+      <w:start w:val="1"/>
+      <w:numFmt w:val="lowerLetter"/>
+      <w:lvlText w:val="%2."/>
+      <w:lvlJc w:val="left"/>
+      <w:pPr>
+        <w:ind w:left="1800" w:hanging="360"/>
+      </w:pPr>
+    </w:lvl>
+    <w:lvl w:ilvl="2" w:tplc="0409001B" w:tentative="1">
+      <w:start w:val="1"/>
+      <w:numFmt w:val="lowerRoman"/>
+      <w:lvlText w:val="%3."/>
+      <w:lvlJc w:val="right"/>
+      <w:pPr>
+        <w:ind w:left="2520" w:hanging="180"/>
+      </w:pPr>
+    </w:lvl>
+    <w:lvl w:ilvl="3" w:tplc="0409000F" w:tentative="1">
+      <w:start w:val="1"/>
+      <w:numFmt w:val="decimal"/>
+      <w:lvlText w:val="%4."/>
+      <w:lvlJc w:val="left"/>
+      <w:pPr>
+        <w:ind w:left="3240" w:hanging="360"/>
+      </w:pPr>
+    </w:lvl>
+    <w:lvl w:ilvl="4" w:tplc="04090019" w:tentative="1">
+      <w:start w:val="1"/>
+      <w:numFmt w:val="lowerLetter"/>
+      <w:lvlText w:val="%5."/>
+      <w:lvlJc w:val="left"/>
+      <w:pPr>
+        <w:ind w:left="3960" w:hanging="360"/>
+      </w:pPr>
+    </w:lvl>
+    <w:lvl w:ilvl="5" w:tplc="0409001B" w:tentative="1">
+      <w:start w:val="1"/>
+      <w:numFmt w:val="lowerRoman"/>
+      <w:lvlText w:val="%6."/>
+      <w:lvlJc w:val="right"/>
+      <w:pPr>
+        <w:ind w:left="4680" w:hanging="180"/>
+      </w:pPr>
+    </w:lvl>
+    <w:lvl w:ilvl="6" w:tplc="0409000F" w:tentative="1">
+      <w:start w:val="1"/>
+      <w:numFmt w:val="decimal"/>
+      <w:lvlText w:val="%7."/>
+      <w:lvlJc w:val="left"/>
+      <w:pPr>
+        <w:ind w:left="5400" w:hanging="360"/>
+      </w:pPr>
+    </w:lvl>
+    <w:lvl w:ilvl="7" w:tplc="04090019" w:tentative="1">
+      <w:start w:val="1"/>
+      <w:numFmt w:val="lowerLetter"/>
+      <w:lvlText w:val="%8."/>
+      <w:lvlJc w:val="left"/>
+      <w:pPr>
+        <w:ind w:left="6120" w:hanging="360"/>
+      </w:pPr>
+    </w:lvl>
+    <w:lvl w:ilvl="8" w:tplc="0409001B" w:tentative="1">
+      <w:start w:val="1"/>
+      <w:numFmt w:val="lowerRoman"/>
+      <w:lvlText w:val="%9."/>
+      <w:lvlJc w:val="right"/>
+      <w:pPr>
+        <w:ind w:left="6840" w:hanging="180"/>
+      </w:pPr>
+    </w:lvl>
+  </w:abstractNum>
+  <w:abstractNum w:abstractNumId="1">
+    <w:nsid w:val="16045CA1"/>
+    <w:multiLevelType w:val="hybridMultilevel"/>
+    <w:tmpl w:val="AB3A6CDE"/>
+    <w:lvl w:ilvl="0" w:tplc="0409000F">
+      <w:start w:val="1"/>
+      <w:numFmt w:val="decimal"/>
+      <w:lvlText w:val="%1."/>
+      <w:lvlJc w:val="left"/>
+      <w:pPr>
+        <w:ind w:left="720" w:hanging="360"/>
+      </w:pPr>
+      <w:rPr>
+        <w:rFonts w:hint="default"/>
+      </w:rPr>
+    </w:lvl>
+    <w:lvl w:ilvl="1" w:tplc="04090019">
+      <w:start w:val="1"/>
+      <w:numFmt w:val="lowerLetter"/>
+      <w:lvlText w:val="%2."/>
+      <w:lvlJc w:val="left"/>
+      <w:pPr>
+        <w:ind w:left="1440" w:hanging="360"/>
+      </w:pPr>
+    </w:lvl>
+    <w:lvl w:ilvl="2" w:tplc="0409001B" w:tentative="1">
+      <w:start w:val="1"/>
+      <w:numFmt w:val="lowerRoman"/>
+      <w:lvlText w:val="%3."/>
+      <w:lvlJc w:val="right"/>
+      <w:pPr>
+        <w:ind w:left="2160" w:hanging="180"/>
+      </w:pPr>
+    </w:lvl>
+    <w:lvl w:ilvl="3" w:tplc="0409000F" w:tentative="1">
+      <w:start w:val="1"/>
+      <w:numFmt w:val="decimal"/>
+      <w:lvlText w:val="%4."/>
+      <w:lvlJc w:val="left"/>
+      <w:pPr>
+        <w:ind w:left="2880" w:hanging="360"/>
+      </w:pPr>
+    </w:lvl>
+    <w:lvl w:ilvl="4" w:tplc="04090019" w:tentative="1">
+      <w:start w:val="1"/>
+      <w:numFmt w:val="lowerLetter"/>
+      <w:lvlText w:val="%5."/>
+      <w:lvlJc w:val="left"/>
+      <w:pPr>
+        <w:ind w:left="3600" w:hanging="360"/>
+      </w:pPr>
+    </w:lvl>
+    <w:lvl w:ilvl="5" w:tplc="0409001B" w:tentative="1">
+      <w:start w:val="1"/>
+      <w:numFmt w:val="lowerRoman"/>
+      <w:lvlText w:val="%6."/>
+      <w:lvlJc w:val="right"/>
+      <w:pPr>
+        <w:ind w:left="4320" w:hanging="180"/>
+      </w:pPr>
+    </w:lvl>
+    <w:lvl w:ilvl="6" w:tplc="0409000F" w:tentative="1">
+      <w:start w:val="1"/>
+      <w:numFmt w:val="decimal"/>
+      <w:lvlText w:val="%7."/>
+      <w:lvlJc w:val="left"/>
+      <w:pPr>
+        <w:ind w:left="5040" w:hanging="360"/>
+      </w:pPr>
+    </w:lvl>
+    <w:lvl w:ilvl="7" w:tplc="04090019" w:tentative="1">
+      <w:start w:val="1"/>
+      <w:numFmt w:val="lowerLetter"/>
+      <w:lvlText w:val="%8."/>
+      <w:lvlJc w:val="left"/>
+      <w:pPr>
+        <w:ind w:left="5760" w:hanging="360"/>
+      </w:pPr>
+    </w:lvl>
+    <w:lvl w:ilvl="8" w:tplc="0409001B" w:tentative="1">
+      <w:start w:val="1"/>
+      <w:numFmt w:val="lowerRoman"/>
+      <w:lvlText w:val="%9."/>
+      <w:lvlJc w:val="right"/>
+      <w:pPr>
+        <w:ind w:left="6480" w:hanging="180"/>
+      </w:pPr>
+    </w:lvl>
+  </w:abstractNum>
+  <w:abstractNum w:abstractNumId="2">
+    <w:nsid w:val="2F6F6A4A"/>
+    <w:multiLevelType w:val="hybridMultilevel"/>
+    <w:tmpl w:val="9732D5AC"/>
+    <w:lvl w:ilvl="0" w:tplc="0536456C">
+      <w:start w:val="1"/>
+      <w:numFmt w:val="decimal"/>
+      <w:lvlText w:val="%1."/>
+      <w:lvlJc w:val="left"/>
+      <w:pPr>
+        <w:ind w:left="1080" w:hanging="360"/>
+      </w:pPr>
+      <w:rPr>
+        <w:rFonts w:hint="default"/>
+      </w:rPr>
+    </w:lvl>
+    <w:lvl w:ilvl="1" w:tplc="04090019">
+      <w:start w:val="1"/>
+      <w:numFmt w:val="lowerLetter"/>
+      <w:lvlText w:val="%2."/>
+      <w:lvlJc w:val="left"/>
+      <w:pPr>
+        <w:ind w:left="1800" w:hanging="360"/>
+      </w:pPr>
+    </w:lvl>
+    <w:lvl w:ilvl="2" w:tplc="0409001B" w:tentative="1">
+      <w:start w:val="1"/>
+      <w:numFmt w:val="lowerRoman"/>
+      <w:lvlText w:val="%3."/>
+      <w:lvlJc w:val="right"/>
+      <w:pPr>
+        <w:ind w:left="2520" w:hanging="180"/>
+      </w:pPr>
+    </w:lvl>
+    <w:lvl w:ilvl="3" w:tplc="0409000F" w:tentative="1">
+      <w:start w:val="1"/>
+      <w:numFmt w:val="decimal"/>
+      <w:lvlText w:val="%4."/>
+      <w:lvlJc w:val="left"/>
+      <w:pPr>
+        <w:ind w:left="3240" w:hanging="360"/>
+      </w:pPr>
+    </w:lvl>
+    <w:lvl w:ilvl="4" w:tplc="04090019" w:tentative="1">
+      <w:start w:val="1"/>
+      <w:numFmt w:val="lowerLetter"/>
+      <w:lvlText w:val="%5."/>
+      <w:lvlJc w:val="left"/>
+      <w:pPr>
+        <w:ind w:left="3960" w:hanging="360"/>
+      </w:pPr>
+    </w:lvl>
+    <w:lvl w:ilvl="5" w:tplc="0409001B" w:tentative="1">
+      <w:start w:val="1"/>
+      <w:numFmt w:val="lowerRoman"/>
+      <w:lvlText w:val="%6."/>
+      <w:lvlJc w:val="right"/>
+      <w:pPr>
+        <w:ind w:left="4680" w:hanging="180"/>
+      </w:pPr>
+    </w:lvl>
+    <w:lvl w:ilvl="6" w:tplc="0409000F" w:tentative="1">
+      <w:start w:val="1"/>
+      <w:numFmt w:val="decimal"/>
+      <w:lvlText w:val="%7."/>
+      <w:lvlJc w:val="left"/>
+      <w:pPr>
+        <w:ind w:left="5400" w:hanging="360"/>
+      </w:pPr>
+    </w:lvl>
+    <w:lvl w:ilvl="7" w:tplc="04090019" w:tentative="1">
+      <w:start w:val="1"/>
+      <w:numFmt w:val="lowerLetter"/>
+      <w:lvlText w:val="%8."/>
+      <w:lvlJc w:val="left"/>
+      <w:pPr>
+        <w:ind w:left="6120" w:hanging="360"/>
+      </w:pPr>
+    </w:lvl>
+    <w:lvl w:ilvl="8" w:tplc="0409001B" w:tentative="1">
+      <w:start w:val="1"/>
+      <w:numFmt w:val="lowerRoman"/>
+      <w:lvlText w:val="%9."/>
+      <w:lvlJc w:val="right"/>
+      <w:pPr>
+        <w:ind w:left="6840" w:hanging="180"/>
+      </w:pPr>
+    </w:lvl>
+  </w:abstractNum>
+  <w:abstractNum w:abstractNumId="3">
     <w:nsid w:val="7D660BF6"/>
     <w:multiLevelType w:val="hybridMultilevel"/>
     <w:tmpl w:val="47FA996E"/>
@@ -1005,7 +2579,7 @@
     </w:lvl>
   </w:abstractNum>
   <w:num w:numId="1">
-    <w:abstractNumId w:val="0"/>
+    <w:abstractNumId w:val="3"/>
     <w:lvlOverride w:ilvl="0">
       <w:startOverride w:val="1"/>
     </w:lvlOverride>
@@ -1033,6 +2607,15 @@
     <w:lvlOverride w:ilvl="8">
       <w:startOverride w:val="1"/>
     </w:lvlOverride>
+  </w:num>
+  <w:num w:numId="2">
+    <w:abstractNumId w:val="1"/>
+  </w:num>
+  <w:num w:numId="3">
+    <w:abstractNumId w:val="0"/>
+  </w:num>
+  <w:num w:numId="4">
+    <w:abstractNumId w:val="2"/>
   </w:num>
 </w:numbering>
 </file>
@@ -1473,6 +3056,33 @@
       <w:contextualSpacing/>
     </w:pPr>
   </w:style>
+  <w:style w:type="paragraph" w:styleId="NormalWeb">
+    <w:name w:val="Normal (Web)"/>
+    <w:basedOn w:val="Normal"/>
+    <w:uiPriority w:val="99"/>
+    <w:unhideWhenUsed/>
+    <w:rsid w:val="00B46587"/>
+    <w:pPr>
+      <w:spacing w:before="100" w:beforeAutospacing="1" w:after="100" w:afterAutospacing="1" w:line="240" w:lineRule="auto"/>
+    </w:pPr>
+    <w:rPr>
+      <w:rFonts w:ascii="Times New Roman" w:eastAsia="Times New Roman" w:hAnsi="Times New Roman" w:cs="Times New Roman"/>
+      <w:sz w:val="24"/>
+      <w:szCs w:val="24"/>
+    </w:rPr>
+  </w:style>
+  <w:style w:type="character" w:styleId="Hyperlink">
+    <w:name w:val="Hyperlink"/>
+    <w:basedOn w:val="DefaultParagraphFont"/>
+    <w:uiPriority w:val="99"/>
+    <w:semiHidden/>
+    <w:unhideWhenUsed/>
+    <w:rsid w:val="00B46587"/>
+    <w:rPr>
+      <w:color w:val="0000FF"/>
+      <w:u w:val="single"/>
+    </w:rPr>
+  </w:style>
 </w:styles>
 </file>
 

</xml_diff>